<commit_message>
update to revision pack
</commit_message>
<xml_diff>
--- a/KM2_revision/BCS Data Analysis Concepts - Revision_1.1.docx
+++ b/KM2_revision/BCS Data Analysis Concepts - Revision_1.1.docx
@@ -187,10 +187,7 @@
         <w:spacing w:after="240"/>
       </w:pPr>
       <w:r>
-        <w:t>We have intentionally left lots of extra space to allow you to add your own anno</w:t>
-      </w:r>
-      <w:r>
-        <w:t>tations and notes.</w:t>
+        <w:t>We have intentionally left lots of extra space to allow you to add your own annotations and notes.</w:t>
       </w:r>
     </w:p>
     <w:p>
@@ -527,14 +524,7 @@
                 <w:sz w:val="30"/>
                 <w:szCs w:val="30"/>
               </w:rPr>
-              <w:t>Data Architectu</w:t>
-            </w:r>
-            <w:r>
-              <w:rPr>
-                <w:sz w:val="30"/>
-                <w:szCs w:val="30"/>
-              </w:rPr>
-              <w:t>re</w:t>
+              <w:t>Data Architecture</w:t>
             </w:r>
             <w:r>
               <w:rPr>
@@ -651,8 +641,6 @@
       </w:r>
       <w:r>
         <w:br/>
-      </w:r>
-      <w:r>
         <w:t xml:space="preserve">Information – Processed data to make it useful </w:t>
       </w:r>
       <w:r>
@@ -728,10 +716,7 @@
         </w:pBdr>
       </w:pPr>
       <w:r>
-        <w:t>There are hundreds, if not thousands, of different ways to store digital data. As a data analyst, there are some common types that you are more likely to</w:t>
-      </w:r>
-      <w:r>
-        <w:t xml:space="preserve"> encounter.</w:t>
+        <w:t>There are hundreds, if not thousands, of different ways to store digital data. As a data analyst, there are some common types that you are more likely to encounter.</w:t>
       </w:r>
     </w:p>
     <w:tbl>
@@ -1159,10 +1144,7 @@
           </w:p>
           <w:p>
             <w:r>
-              <w:t>Hard for humans to read as an act</w:t>
-            </w:r>
-            <w:r>
-              <w:t>ual file</w:t>
+              <w:t>Hard for humans to read as an actual file</w:t>
             </w:r>
           </w:p>
           <w:p>
@@ -1339,10 +1321,7 @@
           </w:p>
           <w:p>
             <w:r>
-              <w:t xml:space="preserve">Specialist software </w:t>
-            </w:r>
-            <w:r>
-              <w:t>required to view/edit.</w:t>
+              <w:t>Specialist software required to view/edit.</w:t>
             </w:r>
           </w:p>
           <w:p>
@@ -1458,10 +1437,7 @@
         <w:ind w:left="708"/>
       </w:pPr>
       <w:r>
-        <w:t>Where are our files? Which files are included</w:t>
-      </w:r>
-      <w:r>
-        <w:t>? Are they in the right order? Can we rename them to make it clearer etc.</w:t>
+        <w:t>Where are our files? Which files are included? Are they in the right order? Can we rename them to make it clearer etc.</w:t>
       </w:r>
     </w:p>
     <w:p>
@@ -1549,10 +1525,7 @@
       </w:r>
       <w:proofErr w:type="gramEnd"/>
       <w:r>
-        <w:t xml:space="preserve"> puttin</w:t>
-      </w:r>
-      <w:r>
-        <w:t>g it into the database</w:t>
+        <w:t xml:space="preserve"> putting it into the database</w:t>
       </w:r>
     </w:p>
     <w:p>
@@ -1624,10 +1597,7 @@
         <w:t>Define the source</w:t>
       </w:r>
       <w:r>
-        <w:t xml:space="preserve"> - Where is the data you are adding to t</w:t>
-      </w:r>
-      <w:r>
-        <w:t xml:space="preserve">he database? What columns does it have? </w:t>
+        <w:t xml:space="preserve"> - Where is the data you are adding to the database? What columns does it have? </w:t>
       </w:r>
     </w:p>
     <w:p>
@@ -1694,10 +1664,7 @@
         <w:t>Session</w:t>
       </w:r>
       <w:r>
-        <w:t xml:space="preserve"> - The set of instructions that tells the system what to do. covers any</w:t>
-      </w:r>
-      <w:r>
-        <w:t xml:space="preserve"> transformations that might happen.</w:t>
+        <w:t xml:space="preserve"> - The set of instructions that tells the system what to do. covers any transformations that might happen.</w:t>
       </w:r>
     </w:p>
     <w:p>
@@ -1965,10 +1932,7 @@
               </w:pBdr>
             </w:pPr>
             <w:r>
-              <w:t>Open data may come at a nominal fee for the data users</w:t>
-            </w:r>
-            <w:r>
-              <w:t xml:space="preserve"> whereas public data is always free</w:t>
+              <w:t>Open data may come at a nominal fee for the data users whereas public data is always free</w:t>
             </w:r>
           </w:p>
         </w:tc>
@@ -2186,10 +2150,7 @@
               <w:spacing w:after="120" w:line="276" w:lineRule="auto"/>
             </w:pPr>
             <w:r>
-              <w:t>Proprietary data that is required to run an organisation but not part of the day-to-day tra</w:t>
-            </w:r>
-            <w:r>
-              <w:t>nsactions. Such as HR, admin, payroll etc.</w:t>
+              <w:t>Proprietary data that is required to run an organisation but not part of the day-to-day transactions. Such as HR, admin, payroll etc.</w:t>
             </w:r>
           </w:p>
         </w:tc>
@@ -2418,27 +2379,21 @@
         </w:pBdr>
       </w:pPr>
       <w:r>
-        <w:t>Imagine that we have a database that manages the customers’ accounts and subscri</w:t>
-      </w:r>
-      <w:r>
-        <w:t xml:space="preserve">ptions for a large broadcasting company – and that the company has been operating for over 20 years. Over this length of operation, the database will have processed and held a vast volume of information, likely at a granular level. </w:t>
-      </w:r>
-    </w:p>
-    <w:p>
-      <w:pPr>
-        <w:pBdr>
-          <w:top w:val="nil"/>
-          <w:left w:val="nil"/>
-          <w:bottom w:val="nil"/>
-          <w:right w:val="nil"/>
-          <w:between w:val="nil"/>
-        </w:pBdr>
-      </w:pPr>
-      <w:r>
-        <w:t xml:space="preserve">Storage of data in its </w:t>
-      </w:r>
-      <w:r>
-        <w:t xml:space="preserve">‘live’ and ‘ready’ format (immediately available to access) can be expensive both in terms of the physical storage but also the processing cost of searching/finding the correct records. </w:t>
+        <w:t xml:space="preserve">Imagine that we have a database that manages the customers’ accounts and subscriptions for a large broadcasting company – and that the company has been operating for over 20 years. Over this length of operation, the database will have processed and held a vast volume of information, likely at a granular level. </w:t>
+      </w:r>
+    </w:p>
+    <w:p>
+      <w:pPr>
+        <w:pBdr>
+          <w:top w:val="nil"/>
+          <w:left w:val="nil"/>
+          <w:bottom w:val="nil"/>
+          <w:right w:val="nil"/>
+          <w:between w:val="nil"/>
+        </w:pBdr>
+      </w:pPr>
+      <w:r>
+        <w:t xml:space="preserve">Storage of data in its ‘live’ and ‘ready’ format (immediately available to access) can be expensive both in terms of the physical storage but also the processing cost of searching/finding the correct records. </w:t>
       </w:r>
     </w:p>
     <w:p>
@@ -2456,13 +2411,7 @@
         </w:rPr>
       </w:pPr>
       <w:r>
-        <w:t>As data ages, we might find that we no longer need nor are we capable</w:t>
-      </w:r>
-      <w:r>
-        <w:t xml:space="preserve"> of storing data in the same way as at its creation. For example, our large broadcasting company might originally store an itemised version of each customer's bills in the system. After 2 years, the company may not need (nor legally be required) to hold th</w:t>
-      </w:r>
-      <w:r>
-        <w:t xml:space="preserve">at level of detail </w:t>
+        <w:t xml:space="preserve">As data ages, we might find that we no longer need nor are we capable of storing data in the same way as at its creation. For example, our large broadcasting company might originally store an itemised version of each customer's bills in the system. After 2 years, the company may not need (nor legally be required) to hold that level of detail </w:t>
       </w:r>
       <w:proofErr w:type="gramStart"/>
       <w:r>
@@ -2765,10 +2714,7 @@
         </w:pBdr>
       </w:pPr>
       <w:r>
-        <w:t xml:space="preserve">*Extensible Markup Language is generally regarded as semi-structured data but for the purposes </w:t>
-      </w:r>
-      <w:r>
-        <w:t>of BCS exam you should regard it as structured data.</w:t>
+        <w:t>*Extensible Markup Language is generally regarded as semi-structured data but for the purposes of BCS exam you should regard it as structured data.</w:t>
       </w:r>
     </w:p>
     <w:p>
@@ -3448,13 +3394,7 @@
         <w:t xml:space="preserve"> - Numeric variables that have a countable number of values between any two values. These are always numeric. Examples are number of phone calls made or number of T-shirts in stock. They are countable numbers. Always a whole number.</w:t>
       </w:r>
       <w:r>
-        <w:t xml:space="preserve"> Categorical data is considered discrete</w:t>
-      </w:r>
-      <w:r>
-        <w:t xml:space="preserve"> quantitative data</w:t>
-      </w:r>
-      <w:r>
-        <w:t xml:space="preserve">. </w:t>
+        <w:t xml:space="preserve"> Categorical data is considered discrete. </w:t>
       </w:r>
     </w:p>
     <w:p>
@@ -3480,10 +3420,7 @@
         <w:t>- Numeric</w:t>
       </w:r>
       <w:r>
-        <w:t xml:space="preserve"> v</w:t>
-      </w:r>
-      <w:r>
-        <w:t xml:space="preserve">ariables that have an infinite number of values between any two values. A continuous variable can be numeric or date/time. For example, the length of a part or the date and time a payment is received. Time series data is continuous. </w:t>
+        <w:t xml:space="preserve"> variables that have an infinite number of values between any two values. A continuous variable can be numeric or date/time. For example, the length of a part or the date and time a payment is received. Time series data is continuous. </w:t>
       </w:r>
     </w:p>
     <w:p>
@@ -3585,10 +3522,7 @@
         <w:t>D</w:t>
       </w:r>
       <w:r>
-        <w:t>ata where the order does matter. For instance, clothing sizes r</w:t>
-      </w:r>
-      <w:r>
-        <w:t xml:space="preserve">anging from XS, S, M, L, XL, or the size of a coffee: small, medium, large.  </w:t>
+        <w:t xml:space="preserve">ata where the order does matter. For instance, clothing sizes ranging from XS, S, M, L, XL, or the size of a coffee: small, medium, large.  </w:t>
       </w:r>
     </w:p>
     <w:p>
@@ -3661,44 +3595,35 @@
         </w:pBdr>
       </w:pPr>
       <w:r>
-        <w:t>While</w:t>
-      </w:r>
-      <w:r>
-        <w:t xml:space="preserve"> structured data is generally easily analysed with data analytics tools, unstructured data tends to be more complicated (especially when it is in large quantities). A large part of analysing unstructured data is putting it into a structured format. </w:t>
-      </w:r>
-    </w:p>
-    <w:p>
-      <w:pPr>
-        <w:pBdr>
-          <w:top w:val="nil"/>
-          <w:left w:val="nil"/>
-          <w:bottom w:val="nil"/>
-          <w:right w:val="nil"/>
-          <w:between w:val="nil"/>
-        </w:pBdr>
-      </w:pPr>
-      <w:r>
-        <w:t>Unstru</w:t>
-      </w:r>
-      <w:r>
-        <w:t xml:space="preserve">ctured data can still be analysed statistically - it may just need some tweaking to get it into a processable format. </w:t>
-      </w:r>
-    </w:p>
-    <w:p>
-      <w:pPr>
-        <w:pBdr>
-          <w:top w:val="nil"/>
-          <w:left w:val="nil"/>
-          <w:bottom w:val="nil"/>
-          <w:right w:val="nil"/>
-          <w:between w:val="nil"/>
-        </w:pBdr>
-      </w:pPr>
-      <w:r>
-        <w:t>Unstructured and structured data can be used together to deliver rich insight - the unstructured data can enhance the analysis of the str</w:t>
-      </w:r>
-      <w:r>
-        <w:t xml:space="preserve">uctured data. </w:t>
+        <w:t xml:space="preserve">While structured data is generally easily analysed with data analytics tools, unstructured data tends to be more complicated (especially when it is in large quantities). A large part of analysing unstructured data is putting it into a structured format. </w:t>
+      </w:r>
+    </w:p>
+    <w:p>
+      <w:pPr>
+        <w:pBdr>
+          <w:top w:val="nil"/>
+          <w:left w:val="nil"/>
+          <w:bottom w:val="nil"/>
+          <w:right w:val="nil"/>
+          <w:between w:val="nil"/>
+        </w:pBdr>
+      </w:pPr>
+      <w:r>
+        <w:t xml:space="preserve">Unstructured data can still be analysed statistically - it may just need some tweaking to get it into a processable format. </w:t>
+      </w:r>
+    </w:p>
+    <w:p>
+      <w:pPr>
+        <w:pBdr>
+          <w:top w:val="nil"/>
+          <w:left w:val="nil"/>
+          <w:bottom w:val="nil"/>
+          <w:right w:val="nil"/>
+          <w:between w:val="nil"/>
+        </w:pBdr>
+      </w:pPr>
+      <w:r>
+        <w:t xml:space="preserve">Unstructured and structured data can be used together to deliver rich insight - the unstructured data can enhance the analysis of the structured data. </w:t>
       </w:r>
     </w:p>
     <w:p>
@@ -3755,13 +3680,7 @@
         </w:pBdr>
       </w:pPr>
       <w:r>
-        <w:t xml:space="preserve">A Data Analyst conducts a piece of Customer Insight Analysis, using their structured web analytics database. It shows that a </w:t>
-      </w:r>
-      <w:r>
-        <w:t>lot of customers are browsing the chalkboard page on their website but ultimately going on to purchase nothing and exiting the website without purchase. The Data Analyst can identify when the behaviour is happening, and how the behaviour is happening and w</w:t>
-      </w:r>
-      <w:r>
-        <w:t xml:space="preserve">hat behaviour is happening. However, using the data they are unable to identify why. </w:t>
+        <w:t xml:space="preserve">A Data Analyst conducts a piece of Customer Insight Analysis, using their structured web analytics database. It shows that a lot of customers are browsing the chalkboard page on their website but ultimately going on to purchase nothing and exiting the website without purchase. The Data Analyst can identify when the behaviour is happening, and how the behaviour is happening and what behaviour is happening. However, using the data they are unable to identify why. </w:t>
       </w:r>
     </w:p>
     <w:p>
@@ -3787,10 +3706,7 @@
       </w:r>
       <w:proofErr w:type="gramEnd"/>
       <w:r>
-        <w:t xml:space="preserve"> and th</w:t>
-      </w:r>
-      <w:r>
-        <w:t xml:space="preserve">e customer experience team collaborates with the data analyst to identify the ‘why’ using the input from the customer. This joint and enhanced data can then be used to present a compelling argument on what changes are required for better Chalkboard sales. </w:t>
+        <w:t xml:space="preserve"> and the customer experience team collaborates with the data analyst to identify the ‘why’ using the input from the customer. This joint and enhanced data can then be used to present a compelling argument on what changes are required for better Chalkboard sales. </w:t>
       </w:r>
     </w:p>
     <w:p>
@@ -3843,13 +3759,7 @@
         <w:rPr>
           <w:b/>
         </w:rPr>
-        <w:t>The value of know</w:t>
-      </w:r>
-      <w:r>
-        <w:rPr>
-          <w:b/>
-        </w:rPr>
-        <w:t>ing the winning lottery numbers of a particular draw</w:t>
+        <w:t>The value of knowing the winning lottery numbers of a particular draw</w:t>
       </w:r>
       <w:r>
         <w:rPr>
@@ -4280,10 +4190,7 @@
         </w:pBdr>
       </w:pPr>
       <w:r>
-        <w:t xml:space="preserve">Data is not a universal ubiquitous solution to all business problems. Without analysis, data has limited usage. While data can produce a lot of valuable insights after analysis, data does not contain all the answers – it can </w:t>
-      </w:r>
-      <w:r>
-        <w:t xml:space="preserve">only display the best picture of the data based on the data itself and the analysis an analyst decides to do.  </w:t>
+        <w:t xml:space="preserve">Data is not a universal ubiquitous solution to all business problems. Without analysis, data has limited usage. While data can produce a lot of valuable insights after analysis, data does not contain all the answers – it can only display the best picture of the data based on the data itself and the analysis an analyst decides to do.  </w:t>
       </w:r>
     </w:p>
     <w:p>
@@ -4330,10 +4237,7 @@
         </w:pBdr>
       </w:pPr>
       <w:r>
-        <w:t>Project Scoping is an important step where you will be gathering all project requirements (whether customer/client, internal c</w:t>
-      </w:r>
-      <w:r>
-        <w:t xml:space="preserve">lient, own team etc), and obtaining </w:t>
+        <w:t xml:space="preserve">Project Scoping is an important step where you will be gathering all project requirements (whether customer/client, internal client, own team etc), and obtaining </w:t>
       </w:r>
       <w:proofErr w:type="gramStart"/>
       <w:r>
@@ -4494,10 +4398,7 @@
       </w:r>
       <w:hyperlink r:id="rId14">
         <w:r>
-          <w:t>https://www.toolsqa.com/software-testing/difference-between-verification-</w:t>
-        </w:r>
-        <w:r>
-          <w:t>and-validation/</w:t>
+          <w:t>https://www.toolsqa.com/software-testing/difference-between-verification-and-validation/</w:t>
         </w:r>
       </w:hyperlink>
     </w:p>
@@ -4773,13 +4674,7 @@
         <w:rPr>
           <w:i/>
         </w:rPr>
-        <w:t xml:space="preserve"> The process of evaluating a (data) project to determine whether the products of a given development phase satisfy the conditions imposed at the start of that ph</w:t>
-      </w:r>
-      <w:r>
-        <w:rPr>
-          <w:i/>
-        </w:rPr>
-        <w:t xml:space="preserve">ase. </w:t>
+        <w:t xml:space="preserve"> The process of evaluating a (data) project to determine whether the products of a given development phase satisfy the conditions imposed at the start of that phase. </w:t>
       </w:r>
       <w:r>
         <w:rPr>
@@ -4839,19 +4734,7 @@
         <w:rPr>
           <w:i/>
         </w:rPr>
-        <w:t>, design analysis and spec</w:t>
-      </w:r>
-      <w:r>
-        <w:rPr>
-          <w:i/>
-        </w:rPr>
-        <w:t>ification analysis. It is a relatively objective process. Verification will help to determine whether the project is of high quality, but it will not ensure that the project is useful. Verification is concerned with whether the project is well-engineered a</w:t>
-      </w:r>
-      <w:r>
-        <w:rPr>
-          <w:i/>
-        </w:rPr>
-        <w:t>nd error-free.</w:t>
+        <w:t>, design analysis and specification analysis. It is a relatively objective process. Verification will help to determine whether the project is of high quality, but it will not ensure that the project is useful. Verification is concerned with whether the project is well-engineered and error-free.</w:t>
       </w:r>
     </w:p>
     <w:p>
@@ -4940,14 +4823,22 @@
         <w:rPr>
           <w:i/>
         </w:rPr>
-        <w:t>Validation is the process of evaluating the final product t</w:t>
-      </w:r>
-      <w:r>
+        <w:t>Validation is the process of evaluating the final product to check whether the project meets the customer expectations and requirements. It is a dynamic mechanism of validating and testing the actual product.</w:t>
+      </w:r>
+    </w:p>
+    <w:p>
+      <w:pPr>
+        <w:pBdr>
+          <w:top w:val="nil"/>
+          <w:left w:val="nil"/>
+          <w:bottom w:val="nil"/>
+          <w:right w:val="nil"/>
+          <w:between w:val="nil"/>
+        </w:pBdr>
         <w:rPr>
           <w:i/>
         </w:rPr>
-        <w:t>o check whether the project meets the customer expectations and requirements. It is a dynamic mechanism of validating and testing the actual product.</w:t>
-      </w:r>
+      </w:pPr>
     </w:p>
     <w:p>
       <w:pPr>
@@ -4965,20 +4856,6 @@
     </w:p>
     <w:p>
       <w:pPr>
-        <w:pBdr>
-          <w:top w:val="nil"/>
-          <w:left w:val="nil"/>
-          <w:bottom w:val="nil"/>
-          <w:right w:val="nil"/>
-          <w:between w:val="nil"/>
-        </w:pBdr>
-        <w:rPr>
-          <w:i/>
-        </w:rPr>
-      </w:pPr>
-    </w:p>
-    <w:p>
-      <w:pPr>
         <w:pStyle w:val="Subtitle"/>
         <w:pBdr>
           <w:top w:val="nil"/>
@@ -4991,6 +4868,7 @@
       </w:pPr>
       <w:proofErr w:type="gramStart"/>
       <w:r>
+        <w:lastRenderedPageBreak/>
         <w:t>Requirements</w:t>
       </w:r>
       <w:proofErr w:type="gramEnd"/>
@@ -5062,10 +4940,7 @@
         <w:spacing w:after="0"/>
       </w:pPr>
       <w:r>
-        <w:t>Apprenticing - Getting the stakeholder to teach you what they know and how they do something. A</w:t>
-      </w:r>
-      <w:r>
-        <w:t xml:space="preserve">nd then trying it yourself. </w:t>
+        <w:t xml:space="preserve">Apprenticing - Getting the stakeholder to teach you what they know and how they do something. And then trying it yourself. </w:t>
       </w:r>
     </w:p>
     <w:p>
@@ -5140,10 +5015,7 @@
         </w:pBdr>
       </w:pPr>
       <w:r>
-        <w:t>Documents - Documentation can be an input and an output. Will you be using existing documentation to guide parts of the project? This may be in the form of data dictionaries etc. (pa</w:t>
-      </w:r>
-      <w:r>
-        <w:t xml:space="preserve">st question) </w:t>
+        <w:t xml:space="preserve">Documents - Documentation can be an input and an output. Will you be using existing documentation to guide parts of the project? This may be in the form of data dictionaries etc. (past question) </w:t>
       </w:r>
     </w:p>
     <w:p>
@@ -5182,10 +5054,7 @@
         </w:rPr>
       </w:pPr>
       <w:r>
-        <w:t>In the world of Information &amp; Knowledge Management, knowledge is broadly split into 2 categories - explicit and tacit. Explicit knowledge is fact and figure based - it is easier to communicate and capture in a variety of ways. Tacit knowledge is more subje</w:t>
-      </w:r>
-      <w:r>
-        <w:t>ctive and harder to communicate and capture. Different elicitation techniques are applicable for different types of knowledge.</w:t>
+        <w:t>In the world of Information &amp; Knowledge Management, knowledge is broadly split into 2 categories - explicit and tacit. Explicit knowledge is fact and figure based - it is easier to communicate and capture in a variety of ways. Tacit knowledge is more subjective and harder to communicate and capture. Different elicitation techniques are applicable for different types of knowledge.</w:t>
       </w:r>
     </w:p>
     <w:p>
@@ -5225,10 +5094,7 @@
         <w:t xml:space="preserve">Tacit knowledge (knowing-how): </w:t>
       </w:r>
       <w:r>
-        <w:t xml:space="preserve">knowledge embedded in the human mind through experience and jobs. Know-how and </w:t>
-      </w:r>
-      <w:r>
-        <w:t>learning embedded within the minds of people. Personal wisdom and experience, context-specific, more difficult to extract and codify. Tacit knowledge Includes insights, intuitions.</w:t>
+        <w:t>knowledge embedded in the human mind through experience and jobs. Know-how and learning embedded within the minds of people. Personal wisdom and experience, context-specific, more difficult to extract and codify. Tacit knowledge Includes insights, intuitions.</w:t>
       </w:r>
     </w:p>
     <w:p>
@@ -5239,10 +5105,7 @@
         <w:t xml:space="preserve">Explicit knowledge (knowing-that): </w:t>
       </w:r>
       <w:r>
-        <w:t>knowledge codified and digitized in book</w:t>
-      </w:r>
-      <w:r>
-        <w:t>s, documents, reports, memos, etc. Documented information that can facilitate action. Knowledge what is easily identified, articulated, shared and employed.</w:t>
+        <w:t>knowledge codified and digitized in books, documents, reports, memos, etc. Documented information that can facilitate action. Knowledge what is easily identified, articulated, shared and employed.</w:t>
       </w:r>
     </w:p>
     <w:p>
@@ -5290,10 +5153,7 @@
         </w:rPr>
       </w:pPr>
       <w:r>
-        <w:t xml:space="preserve">Data </w:t>
-      </w:r>
-      <w:r>
-        <w:t>modelling is the most common method of documenting database designs.</w:t>
+        <w:t>Data modelling is the most common method of documenting database designs.</w:t>
       </w:r>
       <w:r>
         <w:rPr>
@@ -5311,10 +5171,7 @@
         <w:t>​</w:t>
       </w:r>
       <w:r>
-        <w:t xml:space="preserve">The data model also provides an invaluable resource when maintaining or modifying a database as business requirements change. At the highest level, data modelling is simply a pictorial </w:t>
-      </w:r>
-      <w:r>
-        <w:t>representation of database tables and their relations. There are mainly three different levels of data modelling:</w:t>
+        <w:t>The data model also provides an invaluable resource when maintaining or modifying a database as business requirements change. At the highest level, data modelling is simply a pictorial representation of database tables and their relations. There are mainly three different levels of data modelling:</w:t>
       </w:r>
       <w:r>
         <w:rPr>
@@ -5344,10 +5201,7 @@
       </w:r>
       <w:hyperlink r:id="rId16">
         <w:r>
-          <w:t>https://www.guru99.com/data-modelling-conceptual-log</w:t>
-        </w:r>
-        <w:r>
-          <w:t>ical.html</w:t>
+          <w:t>https://www.guru99.com/data-modelling-conceptual-logical.html</w:t>
         </w:r>
       </w:hyperlink>
     </w:p>
@@ -5416,10 +5270,7 @@
         <w:t>HOW</w:t>
       </w:r>
       <w:r>
-        <w:t xml:space="preserve"> the system </w:t>
-      </w:r>
-      <w:r>
-        <w:t>should be implemented regardless of the Database Management System (DBMS). This model is typically created by Data Architects and Business Analysts. The purpose is to develop a technical map of rules and data structures.</w:t>
+        <w:t xml:space="preserve"> the system should be implemented regardless of the Database Management System (DBMS). This model is typically created by Data Architects and Business Analysts. The purpose is to develop a technical map of rules and data structures.</w:t>
       </w:r>
     </w:p>
     <w:p>
@@ -5443,10 +5294,7 @@
         <w:t>Physical:</w:t>
       </w:r>
       <w:r>
-        <w:t xml:space="preserve"> This Data Model describes</w:t>
-      </w:r>
-      <w:r>
-        <w:t xml:space="preserve"> </w:t>
+        <w:t xml:space="preserve"> This Data Model describes </w:t>
       </w:r>
       <w:r>
         <w:rPr>
@@ -5609,10 +5457,7 @@
         </w:rPr>
       </w:pPr>
       <w:r>
-        <w:t>We have a legal &amp; compliance dut</w:t>
-      </w:r>
-      <w:r>
-        <w:t>y to ensure data is good quality – GDPR states that a data subject has rights to have data kept about them to be up to date.</w:t>
+        <w:t>We have a legal &amp; compliance duty to ensure data is good quality – GDPR states that a data subject has rights to have data kept about them to be up to date.</w:t>
       </w:r>
     </w:p>
     <w:p>
@@ -5645,10 +5490,7 @@
         </w:rPr>
       </w:pPr>
       <w:r>
-        <w:t>There is value in data. Bad data has less value. Ensure good data quality protects your data a</w:t>
-      </w:r>
-      <w:r>
-        <w:t>ssets.</w:t>
+        <w:t>There is value in data. Bad data has less value. Ensure good data quality protects your data assets.</w:t>
       </w:r>
     </w:p>
     <w:p>
@@ -5699,10 +5541,7 @@
       </w:r>
       <w:proofErr w:type="gramEnd"/>
       <w:r>
-        <w:t xml:space="preserve"> apprenticeships provider. You might want to make claims about how successful your company has been - such as we placed XYZ amou</w:t>
-      </w:r>
-      <w:r>
-        <w:t xml:space="preserve">nt apprentices in 2018. Without strong quality control and good data standards, such claims could be unsubstantiated. (Multiverse has great data FYI!) </w:t>
+        <w:t xml:space="preserve"> apprenticeships provider. You might want to make claims about how successful your company has been - such as we placed XYZ amount apprentices in 2018. Without strong quality control and good data standards, such claims could be unsubstantiated. (Multiverse has great data FYI!) </w:t>
       </w:r>
     </w:p>
     <w:p>
@@ -5825,10 +5664,7 @@
       <w:bookmarkStart w:id="30" w:name="_heading=h.2p2csry" w:colFirst="0" w:colLast="0"/>
       <w:bookmarkEnd w:id="30"/>
       <w:r>
-        <w:t>Methods to mit</w:t>
-      </w:r>
-      <w:r>
-        <w:t>igate these errors:</w:t>
+        <w:t>Methods to mitigate these errors:</w:t>
       </w:r>
     </w:p>
     <w:p>
@@ -5880,8 +5716,6 @@
       </w:r>
       <w:r>
         <w:br/>
-      </w:r>
-      <w:r>
         <w:t xml:space="preserve">What can we do to ensure </w:t>
       </w:r>
       <w:proofErr w:type="gramStart"/>
@@ -5942,10 +5776,7 @@
       </w:r>
       <w:r>
         <w:br/>
-        <w:t>Using the</w:t>
-      </w:r>
-      <w:r>
-        <w:t xml:space="preserve"> data can be a great way to identify any errors - running tests can ensure that your data is correct. </w:t>
+        <w:t xml:space="preserve">Using the data can be a great way to identify any errors - running tests can ensure that your data is correct. </w:t>
       </w:r>
     </w:p>
     <w:p>
@@ -6120,10 +5951,7 @@
         </w:rPr>
       </w:pPr>
       <w:r>
-        <w:t>Good quality data that is well defined by an organisation with a strategy for data creation and storage will mean that data analytics is easier, and more time can</w:t>
-      </w:r>
-      <w:r>
-        <w:t xml:space="preserve"> be spent on work that produces value and improved business decision making, rather than tasks such as data cleansing, standardising and verification. </w:t>
+        <w:t xml:space="preserve">Good quality data that is well defined by an organisation with a strategy for data creation and storage will mean that data analytics is easier, and more time can be spent on work that produces value and improved business decision making, rather than tasks such as data cleansing, standardising and verification. </w:t>
       </w:r>
       <w:r>
         <w:rPr>
@@ -6169,10 +5997,7 @@
         </w:pBdr>
       </w:pPr>
       <w:r>
-        <w:t>While each data analytics project is likely to contain its own unique journey and</w:t>
-      </w:r>
-      <w:r>
-        <w:t xml:space="preserve"> challenges, there are typical activities or tasks that are likely to occur: </w:t>
+        <w:t xml:space="preserve">While each data analytics project is likely to contain its own unique journey and challenges, there are typical activities or tasks that are likely to occur: </w:t>
       </w:r>
     </w:p>
     <w:p>
@@ -6235,10 +6060,7 @@
         <w:spacing w:after="0" w:line="259" w:lineRule="auto"/>
       </w:pPr>
       <w:r>
-        <w:t>The (null) hypothesis is that there is no significant difference between specified populations, any observed di</w:t>
-      </w:r>
-      <w:r>
-        <w:t>fference being due to sampling or experimental error.</w:t>
+        <w:t>The (null) hypothesis is that there is no significant difference between specified populations, any observed difference being due to sampling or experimental error.</w:t>
       </w:r>
     </w:p>
     <w:p>
@@ -6262,10 +6084,7 @@
         <w:spacing w:after="0" w:line="259" w:lineRule="auto"/>
       </w:pPr>
       <w:r>
-        <w:t xml:space="preserve">Understanding </w:t>
-      </w:r>
-      <w:r>
-        <w:t>the subject area for analysis</w:t>
+        <w:t>Understanding the subject area for analysis</w:t>
       </w:r>
     </w:p>
     <w:p>
@@ -6499,10 +6318,7 @@
         <w:spacing w:after="160" w:line="259" w:lineRule="auto"/>
       </w:pPr>
       <w:r>
-        <w:t xml:space="preserve">Blending – used </w:t>
-      </w:r>
-      <w:r>
-        <w:t>to combine data from multiple sources into a single location</w:t>
+        <w:t>Blending – used to combine data from multiple sources into a single location</w:t>
       </w:r>
     </w:p>
     <w:p>
@@ -6764,10 +6580,7 @@
         <w:spacing w:after="160" w:line="259" w:lineRule="auto"/>
       </w:pPr>
       <w:r>
-        <w:t xml:space="preserve">Unstructured data such </w:t>
-      </w:r>
-      <w:r>
-        <w:t>as Word Cloud</w:t>
+        <w:t>Unstructured data such as Word Cloud</w:t>
       </w:r>
     </w:p>
     <w:p>
@@ -6845,33 +6658,33 @@
         <w:spacing w:after="160" w:line="259" w:lineRule="auto"/>
       </w:pPr>
       <w:r>
+        <w:t xml:space="preserve">Show and compare the results in terms of </w:t>
+      </w:r>
+      <w:proofErr w:type="gramStart"/>
+      <w:r>
+        <w:t>real world</w:t>
+      </w:r>
+      <w:proofErr w:type="gramEnd"/>
+      <w:r>
+        <w:t xml:space="preserve"> objects</w:t>
+      </w:r>
+    </w:p>
+    <w:p>
+      <w:pPr>
+        <w:pBdr>
+          <w:top w:val="nil"/>
+          <w:left w:val="nil"/>
+          <w:bottom w:val="nil"/>
+          <w:right w:val="nil"/>
+          <w:between w:val="nil"/>
+        </w:pBdr>
+        <w:spacing w:after="0" w:line="259" w:lineRule="auto"/>
+      </w:pPr>
+      <w:r>
+        <w:rPr>
+          <w:b/>
+        </w:rPr>
         <w:lastRenderedPageBreak/>
-        <w:t xml:space="preserve">Show and compare the results in terms of </w:t>
-      </w:r>
-      <w:proofErr w:type="gramStart"/>
-      <w:r>
-        <w:t>real world</w:t>
-      </w:r>
-      <w:proofErr w:type="gramEnd"/>
-      <w:r>
-        <w:t xml:space="preserve"> objects</w:t>
-      </w:r>
-    </w:p>
-    <w:p>
-      <w:pPr>
-        <w:pBdr>
-          <w:top w:val="nil"/>
-          <w:left w:val="nil"/>
-          <w:bottom w:val="nil"/>
-          <w:right w:val="nil"/>
-          <w:between w:val="nil"/>
-        </w:pBdr>
-        <w:spacing w:after="0" w:line="259" w:lineRule="auto"/>
-      </w:pPr>
-      <w:r>
-        <w:rPr>
-          <w:b/>
-        </w:rPr>
         <w:t>Document and communicate results</w:t>
       </w:r>
     </w:p>
@@ -6943,10 +6756,7 @@
         <w:spacing w:after="160" w:line="259" w:lineRule="auto"/>
       </w:pPr>
       <w:r>
-        <w:t>As of 11/06/2019, the BCS exam has not been updated to reflect the obsoletion of the Data protection act 1998 UK by the introduction of the</w:t>
-      </w:r>
-      <w:r>
-        <w:t xml:space="preserve"> EU GDPR. </w:t>
+        <w:t xml:space="preserve">As of 11/06/2019, the BCS exam has not been updated to reflect the obsoletion of the Data protection act 1998 UK by the introduction of the EU GDPR. </w:t>
       </w:r>
     </w:p>
     <w:p>
@@ -7107,10 +6917,7 @@
         <w:spacing w:after="0"/>
       </w:pPr>
       <w:r>
-        <w:t>Proc</w:t>
-      </w:r>
-      <w:r>
-        <w:t>essed in line with your rights</w:t>
+        <w:t>Processed in line with your rights</w:t>
       </w:r>
     </w:p>
     <w:p>
@@ -7146,10 +6953,7 @@
       </w:r>
       <w:proofErr w:type="gramEnd"/>
       <w:r>
-        <w:t xml:space="preserve"> and the collectors and users of data have responsibilities under the act, such as asking a data subject's p</w:t>
-      </w:r>
-      <w:r>
-        <w:t>ermission to use the data.</w:t>
+        <w:t xml:space="preserve"> and the collectors and users of data have responsibilities under the act, such as asking a data subject's permission to use the data.</w:t>
       </w:r>
     </w:p>
     <w:p>
@@ -7172,10 +6976,7 @@
         <w:t xml:space="preserve"> - ​</w:t>
       </w:r>
       <w:r>
-        <w:t xml:space="preserve"> refers to any individual person who can be identified, directly or indirectly, via an identifier such as a name, an ID n</w:t>
-      </w:r>
-      <w:r>
-        <w:t xml:space="preserve">umber, location data, or via factors specific to the person's physical, physiological, genetic, mental, economic, cultural or social identity.  </w:t>
+        <w:t xml:space="preserve"> refers to any individual person who can be identified, directly or indirectly, via an identifier such as a name, an ID number, location data, or via factors specific to the person's physical, physiological, genetic, mental, economic, cultural or social identity.  </w:t>
       </w:r>
     </w:p>
     <w:p>
@@ -7212,10 +7013,7 @@
         <w:t>- ​</w:t>
       </w:r>
       <w:r>
-        <w:t>is a p</w:t>
-      </w:r>
-      <w:r>
-        <w:t xml:space="preserve">erson, company, or other body that determines the purpose and means of personal </w:t>
+        <w:t xml:space="preserve">is a person, company, or other body that determines the purpose and means of personal </w:t>
       </w:r>
       <w:r>
         <w:rPr>
@@ -7266,87 +7064,78 @@
         <w:rPr>
           <w:b/>
         </w:rPr>
+        <w:t>Important data that are under protection</w:t>
+      </w:r>
+    </w:p>
+    <w:p>
+      <w:pPr>
+        <w:rPr>
+          <w:rFonts w:ascii="Times New Roman" w:eastAsia="Times New Roman" w:hAnsi="Times New Roman" w:cs="Times New Roman"/>
+        </w:rPr>
+      </w:pPr>
+      <w:proofErr w:type="gramStart"/>
+      <w:r>
+        <w:rPr>
+          <w:b/>
+        </w:rPr>
         <w:lastRenderedPageBreak/>
-        <w:t>Important data that are under protection</w:t>
-      </w:r>
-    </w:p>
-    <w:p>
-      <w:pPr>
+        <w:t>Personally</w:t>
+      </w:r>
+      <w:proofErr w:type="gramEnd"/>
+      <w:r>
+        <w:rPr>
+          <w:b/>
+        </w:rPr>
+        <w:t xml:space="preserve"> Identifiable Information</w:t>
+      </w:r>
+      <w:r>
+        <w:t>:</w:t>
+      </w:r>
+      <w:r>
         <w:rPr>
           <w:rFonts w:ascii="Times New Roman" w:eastAsia="Times New Roman" w:hAnsi="Times New Roman" w:cs="Times New Roman"/>
         </w:rPr>
-      </w:pPr>
+        <w:t>​</w:t>
+      </w:r>
+      <w:r>
+        <w:t xml:space="preserve"> </w:t>
+      </w:r>
+      <w:r>
+        <w:rPr>
+          <w:rFonts w:ascii="Times New Roman" w:eastAsia="Times New Roman" w:hAnsi="Times New Roman" w:cs="Times New Roman"/>
+        </w:rPr>
+        <w:t>​</w:t>
+      </w:r>
+      <w:r>
+        <w:t xml:space="preserve">data that can be used to identify an individual. Such data are usually encrypted to ensure their safeguarding. Examples include biometric information, medical information, financial information and unique identifiers such as passport and Social Security numbers. </w:t>
+      </w:r>
+    </w:p>
+    <w:p>
+      <w:r>
+        <w:rPr>
+          <w:b/>
+        </w:rPr>
+        <w:t>Protected Health Information</w:t>
+      </w:r>
+      <w:r>
+        <w:t xml:space="preserve">: </w:t>
+      </w:r>
+      <w:r>
+        <w:rPr>
+          <w:rFonts w:ascii="Times New Roman" w:eastAsia="Times New Roman" w:hAnsi="Times New Roman" w:cs="Times New Roman"/>
+        </w:rPr>
+        <w:t>​</w:t>
+      </w:r>
+      <w:r>
+        <w:t xml:space="preserve">data in a medical record that can be used to identify an individual, and which were created, used, or disclosed in the course of providing a health care service, </w:t>
+      </w:r>
       <w:proofErr w:type="gramStart"/>
       <w:r>
-        <w:rPr>
-          <w:b/>
-        </w:rPr>
-        <w:t>Personally</w:t>
+        <w:t>e.g.</w:t>
       </w:r>
       <w:proofErr w:type="gramEnd"/>
       <w:r>
-        <w:rPr>
-          <w:b/>
-        </w:rPr>
-        <w:t xml:space="preserve"> Identifiable Information</w:t>
-      </w:r>
-      <w:r>
-        <w:t>:</w:t>
-      </w:r>
-      <w:r>
-        <w:rPr>
-          <w:rFonts w:ascii="Times New Roman" w:eastAsia="Times New Roman" w:hAnsi="Times New Roman" w:cs="Times New Roman"/>
-        </w:rPr>
-        <w:t>​</w:t>
-      </w:r>
-      <w:r>
-        <w:t xml:space="preserve"> </w:t>
-      </w:r>
-      <w:r>
-        <w:rPr>
-          <w:rFonts w:ascii="Times New Roman" w:eastAsia="Times New Roman" w:hAnsi="Times New Roman" w:cs="Times New Roman"/>
-        </w:rPr>
-        <w:t>​</w:t>
-      </w:r>
-      <w:r>
-        <w:t>data</w:t>
-      </w:r>
-      <w:r>
-        <w:t xml:space="preserve"> that can be used to identify an individual. Such data are usually encrypted to ensure their safeguarding. Examples include biometric information, medical information, financial information and unique identifiers such as passport and Social Security number</w:t>
-      </w:r>
-      <w:r>
-        <w:t xml:space="preserve">s. </w:t>
-      </w:r>
-    </w:p>
-    <w:p>
-      <w:r>
-        <w:rPr>
-          <w:b/>
-        </w:rPr>
-        <w:t>Protected Health Information</w:t>
-      </w:r>
-      <w:r>
-        <w:t xml:space="preserve">: </w:t>
-      </w:r>
-      <w:r>
-        <w:rPr>
-          <w:rFonts w:ascii="Times New Roman" w:eastAsia="Times New Roman" w:hAnsi="Times New Roman" w:cs="Times New Roman"/>
-        </w:rPr>
-        <w:t>​</w:t>
-      </w:r>
-      <w:r>
-        <w:t xml:space="preserve">data in a medical record that can be used to identify an individual, and which were created, used, or disclosed in the course of providing a health care service, </w:t>
-      </w:r>
-      <w:proofErr w:type="gramStart"/>
-      <w:r>
-        <w:t>e.g.</w:t>
-      </w:r>
-      <w:proofErr w:type="gramEnd"/>
-      <w:r>
-        <w:t xml:space="preserve"> during diagnosis or treatment. It may also include bil</w:t>
-      </w:r>
-      <w:r>
-        <w:t xml:space="preserve">ling information and any patient information that a health insurance company's holds for example.  </w:t>
+        <w:t xml:space="preserve"> during diagnosis or treatment. It may also include billing information and any patient information that a health insurance company's holds for example.  </w:t>
       </w:r>
     </w:p>
     <w:p>
@@ -7362,10 +7151,7 @@
     </w:p>
     <w:p>
       <w:r>
-        <w:t>It is regulated and enforced by an independent authority, the Information Commissioner's Offic</w:t>
-      </w:r>
-      <w:r>
-        <w:t>e. It is a non-departmental public body which reports to Parliament.   </w:t>
+        <w:t>It is regulated and enforced by an independent authority, the Information Commissioner's Office. It is a non-departmental public body which reports to Parliament.   </w:t>
       </w:r>
     </w:p>
     <w:p>
@@ -7428,43 +7214,43 @@
         <w:pStyle w:val="Heading1"/>
       </w:pPr>
       <w:r>
+        <w:t>Data Structures</w:t>
+      </w:r>
+    </w:p>
+    <w:p>
+      <w:pPr>
+        <w:pBdr>
+          <w:top w:val="nil"/>
+          <w:left w:val="nil"/>
+          <w:bottom w:val="nil"/>
+          <w:right w:val="nil"/>
+          <w:between w:val="nil"/>
+        </w:pBdr>
+      </w:pPr>
+      <w:r>
+        <w:t xml:space="preserve">There are </w:t>
+      </w:r>
+      <w:proofErr w:type="gramStart"/>
+      <w:r>
+        <w:t>many different ways</w:t>
+      </w:r>
+      <w:proofErr w:type="gramEnd"/>
+      <w:r>
+        <w:t xml:space="preserve"> that a computer-based system can store data.</w:t>
+      </w:r>
+    </w:p>
+    <w:p>
+      <w:pPr>
+        <w:pBdr>
+          <w:top w:val="nil"/>
+          <w:left w:val="nil"/>
+          <w:bottom w:val="nil"/>
+          <w:right w:val="nil"/>
+          <w:between w:val="nil"/>
+        </w:pBdr>
+      </w:pPr>
+      <w:r>
         <w:lastRenderedPageBreak/>
-        <w:t>Data Structures</w:t>
-      </w:r>
-    </w:p>
-    <w:p>
-      <w:pPr>
-        <w:pBdr>
-          <w:top w:val="nil"/>
-          <w:left w:val="nil"/>
-          <w:bottom w:val="nil"/>
-          <w:right w:val="nil"/>
-          <w:between w:val="nil"/>
-        </w:pBdr>
-      </w:pPr>
-      <w:r>
-        <w:t xml:space="preserve">There are </w:t>
-      </w:r>
-      <w:proofErr w:type="gramStart"/>
-      <w:r>
-        <w:t>many different ways</w:t>
-      </w:r>
-      <w:proofErr w:type="gramEnd"/>
-      <w:r>
-        <w:t xml:space="preserve"> that a computer-based system can store data.</w:t>
-      </w:r>
-    </w:p>
-    <w:p>
-      <w:pPr>
-        <w:pBdr>
-          <w:top w:val="nil"/>
-          <w:left w:val="nil"/>
-          <w:bottom w:val="nil"/>
-          <w:right w:val="nil"/>
-          <w:between w:val="nil"/>
-        </w:pBdr>
-      </w:pPr>
-      <w:r>
         <w:t>These Data structures refer to the non-primitive data structures, those storing a collection of values in various formats.</w:t>
       </w:r>
     </w:p>
@@ -7506,27 +7292,21 @@
         <w:t>computer file</w:t>
       </w:r>
       <w:r>
-        <w:t> is used for storing information. Computer programs can use files to read the information that needs to be processed and to write the results of the processing. The data inside a file is typically organized in smaller packets of information, which are ofte</w:t>
-      </w:r>
-      <w:r>
-        <w:t>n referred to as 'records' or 'lines.'</w:t>
-      </w:r>
-    </w:p>
-    <w:p>
-      <w:pPr>
-        <w:pBdr>
-          <w:top w:val="nil"/>
-          <w:left w:val="nil"/>
-          <w:bottom w:val="nil"/>
-          <w:right w:val="nil"/>
-          <w:between w:val="nil"/>
-        </w:pBdr>
-      </w:pPr>
-      <w:r>
-        <w:t>For example, a file can contain the payroll information for each employee, with each employee represented by a line. A computer program can read this information line by line and perform some type of payroll-related o</w:t>
-      </w:r>
-      <w:r>
-        <w:t>peration, such as calculating benefits for a certain pay period. The results could be added to the existing file or written to a new file. Files make it possible for different programs to share information, as one file can be passed onto the next.</w:t>
+        <w:t> is used for storing information. Computer programs can use files to read the information that needs to be processed and to write the results of the processing. The data inside a file is typically organized in smaller packets of information, which are often referred to as 'records' or 'lines.'</w:t>
+      </w:r>
+    </w:p>
+    <w:p>
+      <w:pPr>
+        <w:pBdr>
+          <w:top w:val="nil"/>
+          <w:left w:val="nil"/>
+          <w:bottom w:val="nil"/>
+          <w:right w:val="nil"/>
+          <w:between w:val="nil"/>
+        </w:pBdr>
+      </w:pPr>
+      <w:r>
+        <w:t>For example, a file can contain the payroll information for each employee, with each employee represented by a line. A computer program can read this information line by line and perform some type of payroll-related operation, such as calculating benefits for a certain pay period. The results could be added to the existing file or written to a new file. Files make it possible for different programs to share information, as one file can be passed onto the next.</w:t>
       </w:r>
     </w:p>
     <w:p>
@@ -7630,10 +7410,7 @@
         <w:t>array</w:t>
       </w:r>
       <w:r>
-        <w:t xml:space="preserve"> is a data structure where the elements are identified by one or more indices. An array </w:t>
-      </w:r>
-      <w:r>
-        <w:t xml:space="preserve">is </w:t>
+        <w:t xml:space="preserve"> is a data structure where the elements are identified by one or more indices. An array is </w:t>
       </w:r>
       <w:proofErr w:type="gramStart"/>
       <w:r>
@@ -7663,13 +7440,7 @@
         </w:pBdr>
       </w:pPr>
       <w:r>
-        <w:t>In a two-dimensional array, the elements are organized in two dimensions, which you</w:t>
-      </w:r>
-      <w:r>
-        <w:t xml:space="preserve"> can think of as the rows and columns of a table. This type of array uses two indices: one for rows and one for columns. The unique combination of two index values represents a unique cell in the table. Each cell corresponds to an element, which can be a s</w:t>
-      </w:r>
-      <w:r>
-        <w:t>tring, a number or some other type of data.</w:t>
+        <w:t>In a two-dimensional array, the elements are organized in two dimensions, which you can think of as the rows and columns of a table. This type of array uses two indices: one for rows and one for columns. The unique combination of two index values represents a unique cell in the table. Each cell corresponds to an element, which can be a string, a number or some other type of data.</w:t>
       </w:r>
     </w:p>
     <w:p>
@@ -7697,10 +7468,7 @@
         </w:pBdr>
       </w:pPr>
       <w:r>
-        <w:t>Arrays ma</w:t>
-      </w:r>
-      <w:r>
-        <w:t xml:space="preserve">ke it possible to organize data in an efficient manner because the indices make it possible to retrieve any element. They are relatively easy to implement. However, all the elements have to be of the same </w:t>
+        <w:t xml:space="preserve">Arrays make it possible to organize data in an efficient manner because the indices make it possible to retrieve any element. They are relatively easy to implement. However, all the elements have to be of the same </w:t>
       </w:r>
       <w:proofErr w:type="gramStart"/>
       <w:r>
@@ -7708,10 +7476,7 @@
       </w:r>
       <w:proofErr w:type="gramEnd"/>
       <w:r>
-        <w:t xml:space="preserve"> searching through a large array can be ti</w:t>
-      </w:r>
-      <w:r>
-        <w:t>me consuming if it is not sorted.</w:t>
+        <w:t xml:space="preserve"> searching through a large array can be time consuming if it is not sorted.</w:t>
       </w:r>
     </w:p>
     <w:p>
@@ -7864,7 +7629,6 @@
       <w:bookmarkStart w:id="45" w:name="_heading=h.3tbugp1" w:colFirst="0" w:colLast="0"/>
       <w:bookmarkEnd w:id="45"/>
       <w:r>
-        <w:lastRenderedPageBreak/>
         <w:t>Database Design, Implementation, and Maintenance</w:t>
       </w:r>
     </w:p>
@@ -8094,6 +7858,7 @@
               </w:pBdr>
             </w:pPr>
             <w:r>
+              <w:lastRenderedPageBreak/>
               <w:t xml:space="preserve">Relational </w:t>
             </w:r>
           </w:p>
@@ -8291,13 +8056,7 @@
               </w:pBdr>
             </w:pPr>
             <w:r>
-              <w:t>Data is stored in a parent-children relationship nodes, in a tree like structure. The data is stored as a collection of fields where each field contains only one value. The records are</w:t>
-            </w:r>
-            <w:r>
-              <w:t xml:space="preserve"> linked to each other via links into a parent-children relationship. In a hierarchical database model, each child record has only one parent. A parent can have multiple children. To retrieve a field’s data, we need to traverse through each tree until the r</w:t>
-            </w:r>
-            <w:r>
-              <w:t>ecord is found.</w:t>
+              <w:t>Data is stored in a parent-children relationship nodes, in a tree like structure. The data is stored as a collection of fields where each field contains only one value. The records are linked to each other via links into a parent-children relationship. In a hierarchical database model, each child record has only one parent. A parent can have multiple children. To retrieve a field’s data, we need to traverse through each tree until the record is found.</w:t>
             </w:r>
           </w:p>
         </w:tc>
@@ -8416,10 +8175,7 @@
             </w:r>
             <w:proofErr w:type="gramEnd"/>
             <w:r>
-              <w:t>. Network databases are hierarchical databases but unlike hierarchical databa</w:t>
-            </w:r>
-            <w:r>
-              <w:t>ses where one node can have one parent only, a network node can have relationship with multiple entities. A network database looks more like a cobweb or interconnected network of records.</w:t>
+              <w:t>. Network databases are hierarchical databases but unlike hierarchical databases where one node can have one parent only, a network node can have relationship with multiple entities. A network database looks more like a cobweb or interconnected network of records.</w:t>
             </w:r>
           </w:p>
         </w:tc>
@@ -8641,10 +8397,7 @@
               </w:pBdr>
             </w:pPr>
             <w:r>
-              <w:t>Multi-dimensional databases (MDBs) use the concept of a data cube (or hypercube) to represent the dimensions of data available to users (though physically they are stored as compressed multidimensional arrays with offset positioning). An MDB with three dim</w:t>
-            </w:r>
-            <w:r>
-              <w:t xml:space="preserve">ensions looks like a cube, whilst an MDB with four or more dimensions is called a </w:t>
+              <w:t xml:space="preserve">Multi-dimensional databases (MDBs) use the concept of a data cube (or hypercube) to represent the dimensions of data available to users (though physically they are stored as compressed multidimensional arrays with offset positioning). An MDB with three dimensions looks like a cube, whilst an MDB with four or more dimensions is called a </w:t>
             </w:r>
             <w:proofErr w:type="gramStart"/>
             <w:r>
@@ -8652,10 +8405,7 @@
             </w:r>
             <w:proofErr w:type="gramEnd"/>
             <w:r>
-              <w:t xml:space="preserve"> becomes more difficult to visualise. They are designed to assist with decision support systems, and to optimise online analytical processing (OLAP) and data wa</w:t>
-            </w:r>
-            <w:r>
-              <w:t>rehouse applications.</w:t>
+              <w:t xml:space="preserve"> becomes more difficult to visualise. They are designed to assist with decision support systems, and to optimise online analytical processing (OLAP) and data warehouse applications.</w:t>
             </w:r>
           </w:p>
         </w:tc>
@@ -8769,10 +8519,7 @@
             </w:r>
             <w:proofErr w:type="gramEnd"/>
             <w:r>
-              <w:t xml:space="preserve"> seek to improve on standard SQL based DBMS by enhancing the forms of analytics available and changing the way that data is stored (no longer relational.) These databases are</w:t>
-            </w:r>
-            <w:r>
-              <w:t xml:space="preserve"> ideal for storing unstructured data (past exam question)</w:t>
+              <w:t xml:space="preserve"> seek to improve on standard SQL based DBMS by enhancing the forms of analytics available and changing the way that data is stored (no longer relational.) These databases are ideal for storing unstructured data (past exam question)</w:t>
             </w:r>
           </w:p>
         </w:tc>
@@ -8854,10 +8601,7 @@
         <w:t>No fixed schema.</w:t>
       </w:r>
       <w:r>
-        <w:t xml:space="preserve"> While relational databases are all about control and knowing the data, NoSQL databas</w:t>
-      </w:r>
-      <w:r>
-        <w:t xml:space="preserve">es allow for a flexible schema. </w:t>
+        <w:t xml:space="preserve"> While relational databases are all about control and knowing the data, NoSQL databases allow for a flexible schema. </w:t>
       </w:r>
     </w:p>
     <w:p>
@@ -8877,10 +8621,7 @@
         <w:t>Avoids Joins.</w:t>
       </w:r>
       <w:r>
-        <w:t xml:space="preserve"> Relational databases use relations to avoid data repetition and wasting space. NoSQL databases are designed in a time of cheap storage and fast processing - so data redundancy is no longer a huge issue. NoSQL </w:t>
-      </w:r>
-      <w:r>
-        <w:t xml:space="preserve">databases encourage storing data in single huge tables rather than multiple tiny tables. </w:t>
+        <w:t xml:space="preserve"> Relational databases use relations to avoid data repetition and wasting space. NoSQL databases are designed in a time of cheap storage and fast processing - so data redundancy is no longer a huge issue. NoSQL databases encourage storing data in single huge tables rather than multiple tiny tables. </w:t>
       </w:r>
     </w:p>
     <w:p>
@@ -8900,10 +8641,7 @@
         <w:t>All About size and scale.</w:t>
       </w:r>
       <w:r>
-        <w:t xml:space="preserve"> Often distributed across multiple servers and nodes, NoSQL databases are all about using what they need and being able to get hold of more p</w:t>
-      </w:r>
-      <w:r>
-        <w:t xml:space="preserve">rocessing power or space when required. With no defined limits, they </w:t>
+        <w:t xml:space="preserve"> Often distributed across multiple servers and nodes, NoSQL databases are all about using what they need and being able to get hold of more processing power or space when required. With no defined limits, they </w:t>
       </w:r>
       <w:proofErr w:type="gramStart"/>
       <w:r>
@@ -8939,10 +8677,7 @@
         </w:pBdr>
       </w:pPr>
       <w:r>
-        <w:t>Examples are Neo4J (graph) and MongoDB (doc</w:t>
-      </w:r>
-      <w:r>
-        <w:t>ument store)</w:t>
+        <w:t>Examples are Neo4J (graph) and MongoDB (document store)</w:t>
       </w:r>
     </w:p>
     <w:p>
@@ -9000,10 +8735,7 @@
       </w:pPr>
       <w:hyperlink r:id="rId21">
         <w:r>
-          <w:t>https://www.guru99.com/nosql-tuto</w:t>
-        </w:r>
-        <w:r>
-          <w:t>rial.html</w:t>
+          <w:t>https://www.guru99.com/nosql-tutorial.html</w:t>
         </w:r>
       </w:hyperlink>
     </w:p>
@@ -9069,10 +8801,7 @@
         <w:t>​</w:t>
       </w:r>
       <w:r>
-        <w:t xml:space="preserve"> Read more about normalisa</w:t>
-      </w:r>
-      <w:r>
-        <w:t xml:space="preserve">tion/de-normalisation </w:t>
+        <w:t xml:space="preserve"> Read more about normalisation/de-normalisation </w:t>
       </w:r>
       <w:r>
         <w:rPr>
@@ -9115,10 +8844,7 @@
     </w:p>
     <w:p>
       <w:r>
-        <w:t xml:space="preserve"> A side effect of norma</w:t>
-      </w:r>
-      <w:r>
-        <w:t xml:space="preserve">lisation is the creation of many different tables in order to meet the various rules of normalisation. As a result, a database query may require longer to run causing delays in processing.  </w:t>
+        <w:t xml:space="preserve"> A side effect of normalisation is the creation of many different tables in order to meet the various rules of normalisation. As a result, a database query may require longer to run causing delays in processing.  </w:t>
       </w:r>
     </w:p>
     <w:p>
@@ -9129,13 +8855,7 @@
         <w:t>De-normalisation</w:t>
       </w:r>
       <w:r>
-        <w:t xml:space="preserve"> is the opposite of normalisation – where instead</w:t>
-      </w:r>
-      <w:r>
-        <w:t xml:space="preserve"> of having many different tables, we have the data stored in larger tables. However, this may lead to more difficult data indexing, data redundancies and less efficiency. During de-normalisation logical data structures are rearranged by splitting or combin</w:t>
-      </w:r>
-      <w:r>
-        <w:t xml:space="preserve">ing.*. </w:t>
+        <w:t xml:space="preserve"> is the opposite of normalisation – where instead of having many different tables, we have the data stored in larger tables. However, this may lead to more difficult data indexing, data redundancies and less efficiency. During de-normalisation logical data structures are rearranged by splitting or combining.*. </w:t>
       </w:r>
     </w:p>
     <w:p>
@@ -9171,10 +8891,7 @@
         <w:t>​</w:t>
       </w:r>
       <w:r>
-        <w:t xml:space="preserve"> a large broadcasting company may want one customer table, that holds all of the information for all cus</w:t>
-      </w:r>
-      <w:r>
-        <w:t xml:space="preserve">tomers. However, due to their success, they might find that this becomes unmanageable due to the sheer volume of customers. It might be necessary to split the logical structures into something like customer regions, so you might have </w:t>
+        <w:t xml:space="preserve"> a large broadcasting company may want one customer table, that holds all of the information for all customers. However, due to their success, they might find that this becomes unmanageable due to the sheer volume of customers. It might be necessary to split the logical structures into something like customer regions, so you might have </w:t>
       </w:r>
       <w:proofErr w:type="spellStart"/>
       <w:r>
@@ -9186,17 +8903,11 @@
       </w:r>
       <w:proofErr w:type="spellStart"/>
       <w:r>
-        <w:t>South</w:t>
-      </w:r>
-      <w:r>
-        <w:t>_East_Customer</w:t>
+        <w:t>South_East_Customer</w:t>
       </w:r>
       <w:proofErr w:type="spellEnd"/>
       <w:r>
-        <w:t xml:space="preserve"> etc, and have a querying step that determines which region a customer should belong to.  Sometimes it is also necessary to introduce redundant relationships. Often a commonly used data piece might be many logical table steps away from the da</w:t>
-      </w:r>
-      <w:r>
-        <w:t xml:space="preserve">ta we need to join it to - resulting in long queries with multiple steps. Sometimes it is necessary to create artificial foreign keys and redundant relationships back to main data subjects. </w:t>
+        <w:t xml:space="preserve"> etc, and have a querying step that determines which region a customer should belong to.  Sometimes it is also necessary to introduce redundant relationships. Often a commonly used data piece might be many logical table steps away from the data we need to join it to - resulting in long queries with multiple steps. Sometimes it is necessary to create artificial foreign keys and redundant relationships back to main data subjects. </w:t>
       </w:r>
     </w:p>
     <w:p>
@@ -9231,10 +8942,7 @@
         </w:rPr>
       </w:pPr>
       <w:r>
-        <w:t>The Conceptual, Logical and Physical mod</w:t>
-      </w:r>
-      <w:r>
-        <w:t xml:space="preserve">els of database design do not capture </w:t>
+        <w:t xml:space="preserve">The Conceptual, Logical and Physical models of database design do not capture </w:t>
       </w:r>
       <w:proofErr w:type="gramStart"/>
       <w:r>
@@ -9278,10 +8986,7 @@
         <w:br/>
       </w:r>
       <w:r>
-        <w:t>Has the data design been norm</w:t>
-      </w:r>
-      <w:r>
-        <w:t xml:space="preserve">alised and designed in a way that eliminates the same data being stored in multiple places? Each data point should be stored once. Are columns, tables, IDs etc unambiguous. Often data dictionaries and documentation are required to clarify data. </w:t>
+        <w:t xml:space="preserve">Has the data design been normalised and designed in a way that eliminates the same data being stored in multiple places? Each data point should be stored once. Are columns, tables, IDs etc unambiguous. Often data dictionaries and documentation are required to clarify data. </w:t>
       </w:r>
     </w:p>
     <w:p>
@@ -9317,10 +9022,7 @@
       </w:r>
       <w:proofErr w:type="gramEnd"/>
       <w:r>
-        <w:t xml:space="preserve"> the outliers and various challenges that the end user might come across? Dirty Data is of</w:t>
-      </w:r>
-      <w:r>
-        <w:t xml:space="preserve">ten a result of data that has been entered into an inflexible system and left the user with no choice. </w:t>
+        <w:t xml:space="preserve"> the outliers and various challenges that the end user might come across? Dirty Data is often a result of data that has been entered into an inflexible system and left the user with no choice. </w:t>
       </w:r>
     </w:p>
     <w:p>
@@ -9346,10 +9048,7 @@
         <w:br/>
       </w:r>
       <w:r>
-        <w:t>Data normalisation serves an important purpose, but sometimes user friendlines</w:t>
-      </w:r>
-      <w:r>
-        <w:t xml:space="preserve">s is lost in a complex design. Sometimes, features need to be built back in to allow for easier querying. </w:t>
+        <w:t xml:space="preserve">Data normalisation serves an important purpose, but sometimes user friendliness is lost in a complex design. Sometimes, features need to be built back in to allow for easier querying. </w:t>
       </w:r>
     </w:p>
     <w:p>
@@ -9375,10 +9074,7 @@
       </w:r>
       <w:proofErr w:type="spellEnd"/>
       <w:r>
-        <w:t xml:space="preserve">, </w:t>
-      </w:r>
-      <w:r>
-        <w:t>you can write a query to gather the latest address for each customer. This is a surprisingly complex query when you are getting the current address for all customers. To make things simpler, a flag such as ‘</w:t>
+        <w:t>, you can write a query to gather the latest address for each customer. This is a surprisingly complex query when you are getting the current address for all customers. To make things simpler, a flag such as ‘</w:t>
       </w:r>
       <w:proofErr w:type="spellStart"/>
       <w:r>
@@ -9386,10 +9082,7 @@
       </w:r>
       <w:proofErr w:type="spellEnd"/>
       <w:r>
-        <w:t>’ would allow for easier querying. It w</w:t>
-      </w:r>
-      <w:r>
-        <w:t xml:space="preserve">ould introduce a new process - when a new address is inserted, the flag on the old address would need to be updated to 0, and the new one would need to set itself to 1. </w:t>
+        <w:t xml:space="preserve">’ would allow for easier querying. It would introduce a new process - when a new address is inserted, the flag on the old address would need to be updated to 0, and the new one would need to set itself to 1. </w:t>
       </w:r>
     </w:p>
     <w:p>
@@ -9420,13 +9113,7 @@
         <w:rPr>
           <w:b/>
         </w:rPr>
-        <w:t xml:space="preserve"> logical data structures or introducing re</w:t>
-      </w:r>
-      <w:r>
-        <w:rPr>
-          <w:b/>
-        </w:rPr>
-        <w:t>dundant relationships</w:t>
+        <w:t xml:space="preserve"> logical data structures or introducing redundant relationships</w:t>
       </w:r>
       <w:r>
         <w:rPr>
@@ -9435,10 +9122,7 @@
         <w:br/>
       </w:r>
       <w:r>
-        <w:t>The modelling stage of database design can be very idealistic and does not take into account technical feasibility or database usage. Sometimes it is necessary to add in additional structures or to combine existing ones to allow the d</w:t>
-      </w:r>
-      <w:r>
-        <w:t xml:space="preserve">atabase to </w:t>
+        <w:t xml:space="preserve">The modelling stage of database design can be very idealistic and does not take into account technical feasibility or database usage. Sometimes it is necessary to add in additional structures or to combine existing ones to allow the database to </w:t>
       </w:r>
       <w:proofErr w:type="gramStart"/>
       <w:r>
@@ -9472,10 +9156,7 @@
       </w:r>
       <w:proofErr w:type="gramEnd"/>
       <w:r>
-        <w:t xml:space="preserve"> the information for all customers. However, due to their success, they might find that this becomes unmanageable due to the sheer volume </w:t>
-      </w:r>
-      <w:r>
-        <w:t xml:space="preserve">of customers. It might be necessary to split the logical structures into something like customer regions, so you might have </w:t>
+        <w:t xml:space="preserve"> the information for all customers. However, due to their success, they might find that this becomes unmanageable due to the sheer volume of customers. It might be necessary to split the logical structures into something like customer regions, so you might have </w:t>
       </w:r>
       <w:proofErr w:type="spellStart"/>
       <w:r>
@@ -9491,13 +9172,7 @@
       </w:r>
       <w:proofErr w:type="spellEnd"/>
       <w:r>
-        <w:t xml:space="preserve"> etc, and have a querying step that determines which region a customer should belong to.  Someti</w:t>
-      </w:r>
-      <w:r>
-        <w:t xml:space="preserve">mes it is also necessary to introduce redundant relationships. Often a commonly used data piece might be many logical table steps away from the data we need to join it to - resulting in long queries with multiple steps. Sometimes it is necessary to create </w:t>
-      </w:r>
-      <w:r>
-        <w:t>artificial foreign keys and redundant relationships back to main data subjects.</w:t>
+        <w:t xml:space="preserve"> etc, and have a querying step that determines which region a customer should belong to.  Sometimes it is also necessary to introduce redundant relationships. Often a commonly used data piece might be many logical table steps away from the data we need to join it to - resulting in long queries with multiple steps. Sometimes it is necessary to create artificial foreign keys and redundant relationships back to main data subjects.</w:t>
       </w:r>
     </w:p>
     <w:p>
@@ -9570,13 +9245,7 @@
       </w:r>
       <w:proofErr w:type="gramEnd"/>
       <w:r>
-        <w:t xml:space="preserve"> operations that have hap</w:t>
-      </w:r>
-      <w:r>
-        <w:t xml:space="preserve">pened in the database, depending on the individual settings and the volume of usage of the database, log files can grow rapidly. This can slow down the database as it struggles to read and write to the log file. Log files should be trimmed down regularly, </w:t>
-      </w:r>
-      <w:r>
-        <w:t>they should also be checked to ensure there are no warning messages.</w:t>
+        <w:t xml:space="preserve"> operations that have happened in the database, depending on the individual settings and the volume of usage of the database, log files can grow rapidly. This can slow down the database as it struggles to read and write to the log file. Log files should be trimmed down regularly, they should also be checked to ensure there are no warning messages.</w:t>
       </w:r>
     </w:p>
     <w:p>
@@ -9594,7 +9263,6 @@
       <w:bookmarkStart w:id="52" w:name="_heading=h.111kx3o" w:colFirst="0" w:colLast="0"/>
       <w:bookmarkEnd w:id="52"/>
       <w:r>
-        <w:lastRenderedPageBreak/>
         <w:t>Data compaction</w:t>
       </w:r>
     </w:p>
@@ -9613,10 +9281,7 @@
         </w:rPr>
       </w:pPr>
       <w:r>
-        <w:t>When data is originally written into a database, the database will be focusing on the speed and efficiency. This may include duplication of data or storing in the rawest f</w:t>
-      </w:r>
-      <w:r>
-        <w:t>ormats with no compression. Data compaction ensures that data is stored in the most efficient way.</w:t>
+        <w:t>When data is originally written into a database, the database will be focusing on the speed and efficiency. This may include duplication of data or storing in the rawest formats with no compression. Data compaction ensures that data is stored in the most efficient way.</w:t>
       </w:r>
     </w:p>
     <w:p>
@@ -9634,6 +9299,7 @@
       <w:bookmarkStart w:id="53" w:name="_heading=h.3l18frh" w:colFirst="0" w:colLast="0"/>
       <w:bookmarkEnd w:id="53"/>
       <w:r>
+        <w:lastRenderedPageBreak/>
         <w:t>Defragmentation</w:t>
       </w:r>
     </w:p>
@@ -9652,10 +9318,7 @@
         </w:rPr>
       </w:pPr>
       <w:r>
-        <w:t xml:space="preserve">A hard disk can be thought of as a grid of blocks. When anything is written to a hard disk, the computer finds a section (that has a section </w:t>
-      </w:r>
-      <w:r>
-        <w:t>of blocks that are big enough</w:t>
+        <w:t>A hard disk can be thought of as a grid of blocks. When anything is written to a hard disk, the computer finds a section (that has a section of blocks that are big enough</w:t>
       </w:r>
       <w:proofErr w:type="gramStart"/>
       <w:r>
@@ -9671,10 +9334,7 @@
       </w:r>
       <w:proofErr w:type="spellEnd"/>
       <w:r>
-        <w:t xml:space="preserve"> with lots of gaps and holes!). Defragmentation is a process whereby the hard dis</w:t>
-      </w:r>
-      <w:r>
-        <w:t>k is reorganised in the most efficient way. This makes reading and writing to the hard disc a lot easier.</w:t>
+        <w:t xml:space="preserve"> with lots of gaps and holes!). Defragmentation is a process whereby the hard disk is reorganised in the most efficient way. This makes reading and writing to the hard disc a lot easier.</w:t>
       </w:r>
     </w:p>
     <w:p>
@@ -9710,10 +9370,7 @@
         </w:rPr>
       </w:pPr>
       <w:r>
-        <w:t>When we design a database there are a series of rules we put into our relationships - from “Must” to “May”, to “one and only one” to “</w:t>
-      </w:r>
-      <w:r>
-        <w:t xml:space="preserve">one or more”. An integrity check ensures that these relationships have been observed, and that we do not have things such as orphaned child entries in our data tables. For example - </w:t>
+        <w:t xml:space="preserve">When we design a database there are a series of rules we put into our relationships - from “Must” to “May”, to “one and only one” to “one or more”. An integrity check ensures that these relationships have been observed, and that we do not have things such as orphaned child entries in our data tables. For example - </w:t>
       </w:r>
     </w:p>
     <w:p>
@@ -9801,10 +9458,7 @@
         </w:rPr>
       </w:pPr>
       <w:r>
-        <w:t>Cascading deletion and properly defined and enforced foreign keys</w:t>
-      </w:r>
-      <w:r>
-        <w:t xml:space="preserve"> prevents this from happening. Integrity checks ensure that it has not happened. </w:t>
+        <w:t xml:space="preserve">Cascading deletion and properly defined and enforced foreign keys prevents this from happening. Integrity checks ensure that it has not happened. </w:t>
       </w:r>
     </w:p>
     <w:p>
@@ -9836,10 +9490,7 @@
         </w:pBdr>
       </w:pPr>
       <w:r>
-        <w:t xml:space="preserve">We have all lost an important document or suffered a power cut deleting our work. Mistakes happen - so data should be backed up! You never know when a graduate is </w:t>
-      </w:r>
-      <w:r>
-        <w:t xml:space="preserve">going to accidentally drop the live full database. </w:t>
+        <w:t xml:space="preserve">We have all lost an important document or suffered a power cut deleting our work. Mistakes happen - so data should be backed up! You never know when a graduate is going to accidentally drop the live full database. </w:t>
       </w:r>
     </w:p>
     <w:p>
@@ -10286,10 +9937,7 @@
       </w:r>
       <w:r>
         <w:br/>
-        <w:t>All client conf</w:t>
-      </w:r>
-      <w:r>
-        <w:t>idential data must be stored in the user restricted tables only and can only be accessed by the client team.</w:t>
+        <w:t>All client confidential data must be stored in the user restricted tables only and can only be accessed by the client team.</w:t>
       </w:r>
     </w:p>
     <w:p>
@@ -10316,10 +9964,7 @@
       </w:r>
       <w:r>
         <w:br/>
-        <w:t>Client data is stored using the naming convention of {CLIENTNA</w:t>
-      </w:r>
-      <w:r>
-        <w:t>ME} - {PROJECTNAME}</w:t>
+        <w:t>Client data is stored using the naming convention of {CLIENTNAME} - {PROJECTNAME}</w:t>
       </w:r>
     </w:p>
     <w:p>
@@ -10376,10 +10021,7 @@
         <w:spacing w:after="160" w:line="259" w:lineRule="auto"/>
       </w:pPr>
       <w:r>
-        <w:t>When we think of any organisation, it is likely that data plays a huge part. Understanding how data sits in its infrastructure, is used by appl</w:t>
-      </w:r>
-      <w:r>
-        <w:t xml:space="preserve">ications and different functions is a vital part of managing an organisation. You can see why proper mapping and understanding of an organisations data is important: </w:t>
+        <w:t xml:space="preserve">When we think of any organisation, it is likely that data plays a huge part. Understanding how data sits in its infrastructure, is used by applications and different functions is a vital part of managing an organisation. You can see why proper mapping and understanding of an organisations data is important: </w:t>
       </w:r>
     </w:p>
     <w:p>
@@ -10414,13 +10056,7 @@
         <w:rPr>
           <w:i/>
         </w:rPr>
-        <w:t>Imagine you work in</w:t>
-      </w:r>
-      <w:r>
-        <w:rPr>
-          <w:i/>
-        </w:rPr>
-        <w:t xml:space="preserve"> an IT department and maintain a database containing user details on </w:t>
+        <w:t xml:space="preserve">Imagine you work in an IT department and maintain a database containing user details on </w:t>
       </w:r>
       <w:proofErr w:type="gramStart"/>
       <w:r>
@@ -10478,47 +10114,83 @@
         <w:rPr>
           <w:i/>
         </w:rPr>
-        <w:t>The end of that month, no one in the organisation gets paid. P</w:t>
-      </w:r>
+        <w:t xml:space="preserve">The end of that month, no one in the organisation gets paid. Payroll is in a panic and is unable to process any payments to employees. It turns out that when HR and the finance team were setting up their new payroll system, your database of employees turned out to be the most accurate and </w:t>
+      </w:r>
+      <w:proofErr w:type="gramStart"/>
       <w:r>
         <w:rPr>
           <w:i/>
         </w:rPr>
-        <w:t xml:space="preserve">ayroll is in a panic and is unable to process any payments to employees. It turns out that when HR and the finance team were setting up their new payroll system, your database of employees turned out to be the most accurate and </w:t>
+        <w:t>up-to-date</w:t>
+      </w:r>
+      <w:proofErr w:type="gramEnd"/>
+      <w:r>
+        <w:rPr>
+          <w:i/>
+        </w:rPr>
+        <w:t xml:space="preserve">, so was the backbone of their entire system. </w:t>
+      </w:r>
+    </w:p>
+    <w:p>
+      <w:pPr>
+        <w:spacing w:after="160" w:line="259" w:lineRule="auto"/>
+        <w:rPr>
+          <w:b/>
+        </w:rPr>
+      </w:pPr>
+      <w:r>
+        <w:rPr>
+          <w:b/>
+        </w:rPr>
+        <w:t>Important processes relating to data architecture, include</w:t>
+      </w:r>
+    </w:p>
+    <w:p>
+      <w:pPr>
+        <w:spacing w:after="160" w:line="259" w:lineRule="auto"/>
+      </w:pPr>
+      <w:r>
+        <w:rPr>
+          <w:b/>
+        </w:rPr>
+        <w:t>Data migration</w:t>
+      </w:r>
+      <w:r>
+        <w:rPr>
+          <w:b/>
+        </w:rPr>
+        <w:br/>
+      </w:r>
+      <w:r>
+        <w:t xml:space="preserve">How are we going to move data from one system to another system. What will happen to the old data - does anyone rely on it? Will the new system hold </w:t>
       </w:r>
       <w:proofErr w:type="gramStart"/>
       <w:r>
-        <w:rPr>
-          <w:i/>
-        </w:rPr>
-        <w:t>up-to-date</w:t>
+        <w:t>all of</w:t>
       </w:r>
       <w:proofErr w:type="gramEnd"/>
       <w:r>
-        <w:rPr>
-          <w:i/>
-        </w:rPr>
-        <w:t>, so was the backb</w:t>
-      </w:r>
-      <w:r>
-        <w:rPr>
-          <w:i/>
-        </w:rPr>
-        <w:t xml:space="preserve">one of their entire system. </w:t>
+        <w:t xml:space="preserve"> the same information, are we going to lose any? How do we effectively manage this process? </w:t>
       </w:r>
     </w:p>
     <w:p>
       <w:pPr>
         <w:spacing w:after="160" w:line="259" w:lineRule="auto"/>
-        <w:rPr>
-          <w:b/>
-        </w:rPr>
-      </w:pPr>
-      <w:r>
-        <w:rPr>
-          <w:b/>
-        </w:rPr>
-        <w:t>Important processes relating to data architecture, include</w:t>
+      </w:pPr>
+      <w:r>
+        <w:rPr>
+          <w:b/>
+        </w:rPr>
+        <w:t>Data modelling</w:t>
+      </w:r>
+      <w:r>
+        <w:rPr>
+          <w:b/>
+        </w:rPr>
+        <w:br/>
+      </w:r>
+      <w:r>
+        <w:t>What does our data look like? How much? Where? Who owns it? How is it stored? Data modelling show be able to tell us these answers. Good data modelling also shows you how changes might impact existing data.</w:t>
       </w:r>
     </w:p>
     <w:p>
@@ -10529,7 +10201,7 @@
         <w:rPr>
           <w:b/>
         </w:rPr>
-        <w:t>Data migration</w:t>
+        <w:t>Data integration</w:t>
       </w:r>
       <w:r>
         <w:rPr>
@@ -10538,18 +10210,15 @@
         <w:br/>
       </w:r>
       <w:r>
-        <w:t xml:space="preserve">How are we going to move data from one system to another system. What will happen to the old data - does anyone rely on it? Will the new system hold </w:t>
+        <w:t xml:space="preserve">Company merges are a brilliant way to visualise this one. What happens when our company buys up another company and is integrating their employees and clients into </w:t>
       </w:r>
       <w:proofErr w:type="gramStart"/>
       <w:r>
-        <w:t xml:space="preserve">all </w:t>
-      </w:r>
-      <w:r>
-        <w:t>of</w:t>
+        <w:t>ours.</w:t>
       </w:r>
       <w:proofErr w:type="gramEnd"/>
       <w:r>
-        <w:t xml:space="preserve"> the same information, are we going to lose any? How do we effectively manage this process? </w:t>
+        <w:t xml:space="preserve"> How do we make sure the data is compatible? </w:t>
       </w:r>
     </w:p>
     <w:p>
@@ -10560,7 +10229,7 @@
         <w:rPr>
           <w:b/>
         </w:rPr>
-        <w:t>Data modelling</w:t>
+        <w:t>Data warehousing</w:t>
       </w:r>
       <w:r>
         <w:rPr>
@@ -10569,64 +10238,7 @@
         <w:br/>
       </w:r>
       <w:r>
-        <w:t>What does our data look like? How much? Where? Who owns it? How is it stored? Data modelling show be able to tell us these answers. Good data modelling also shows you how changes might impact existing data.</w:t>
-      </w:r>
-    </w:p>
-    <w:p>
-      <w:pPr>
-        <w:spacing w:after="160" w:line="259" w:lineRule="auto"/>
-      </w:pPr>
-      <w:r>
-        <w:rPr>
-          <w:b/>
-        </w:rPr>
-        <w:t>Data integration</w:t>
-      </w:r>
-      <w:r>
-        <w:rPr>
-          <w:b/>
-        </w:rPr>
-        <w:br/>
-      </w:r>
-      <w:r>
-        <w:t>Company merges are a brilliant w</w:t>
-      </w:r>
-      <w:r>
-        <w:t xml:space="preserve">ay to visualise this one. What happens when our company buys up another company and is integrating their employees and clients into </w:t>
-      </w:r>
-      <w:proofErr w:type="gramStart"/>
-      <w:r>
-        <w:t>ours.</w:t>
-      </w:r>
-      <w:proofErr w:type="gramEnd"/>
-      <w:r>
-        <w:t xml:space="preserve"> How do we make sure the data is compatible? </w:t>
-      </w:r>
-    </w:p>
-    <w:p>
-      <w:pPr>
-        <w:spacing w:after="160" w:line="259" w:lineRule="auto"/>
-      </w:pPr>
-      <w:r>
-        <w:rPr>
-          <w:b/>
-        </w:rPr>
-        <w:t>Data warehousing</w:t>
-      </w:r>
-      <w:r>
-        <w:rPr>
-          <w:b/>
-        </w:rPr>
-        <w:br/>
-      </w:r>
-      <w:r>
-        <w:t>Data warehousing is best thought of as a super data libr</w:t>
-      </w:r>
-      <w:r>
-        <w:t>ary that is the source of all data in the organisation. Data creation, processing, updating etc may occur elsewhere, but ultimately data ends up in the data warehouse. Data warehouses are typically read-only and do not contain live processed data. They are</w:t>
-      </w:r>
-      <w:r>
-        <w:t xml:space="preserve"> more like a library or an archive of </w:t>
+        <w:t xml:space="preserve">Data warehousing is best thought of as a super data library that is the source of all data in the organisation. Data creation, processing, updating etc may occur elsewhere, but ultimately data ends up in the data warehouse. Data warehouses are typically read-only and do not contain live processed data. They are more like a library or an archive of </w:t>
       </w:r>
       <w:proofErr w:type="gramStart"/>
       <w:r>
@@ -10677,13 +10289,7 @@
         <w:spacing w:after="160" w:line="259" w:lineRule="auto"/>
       </w:pPr>
       <w:r>
-        <w:t>Data analysis is not ubiquitous across all industries or even organisations within the sa</w:t>
-      </w:r>
-      <w:r>
-        <w:t>me industries. A highly successful analyst in company A would not be able to immediately hit the ground running in company B - they would first need the Domain Context. The tools and techniques may be similar, but their implementation and how they are inte</w:t>
-      </w:r>
-      <w:r>
-        <w:t xml:space="preserve">rpreted are likely to be very different. </w:t>
+        <w:t xml:space="preserve">Data analysis is not ubiquitous across all industries or even organisations within the same industries. A highly successful analyst in company A would not be able to immediately hit the ground running in company B - they would first need the Domain Context. The tools and techniques may be similar, but their implementation and how they are interpreted are likely to be very different. </w:t>
       </w:r>
     </w:p>
     <w:p>
@@ -10720,10 +10326,7 @@
         <w:spacing w:after="160" w:line="259" w:lineRule="auto"/>
       </w:pPr>
       <w:r>
-        <w:t>A fashion e-tailer is identifying customer</w:t>
-      </w:r>
-      <w:r>
-        <w:t xml:space="preserve">s that bought a certain type of shoe between 2005 and 2008 due to the launch of a related product, and they would like to market to those customers. </w:t>
+        <w:t xml:space="preserve">A fashion e-tailer is identifying customers that bought a certain type of shoe between 2005 and 2008 due to the launch of a related product, and they would like to market to those customers. </w:t>
       </w:r>
     </w:p>
     <w:p>
@@ -10739,13 +10342,7 @@
         <w:spacing w:after="160" w:line="259" w:lineRule="auto"/>
       </w:pPr>
       <w:r>
-        <w:t xml:space="preserve">However, </w:t>
-      </w:r>
-      <w:r>
-        <w:t>the fashion e-tailer is likely to not require the same level of accuracy and completeness that the bank will require. The bank is likely to need an exact customer group with no exceptions - no customers should be incorrectly included or excluded. The fashi</w:t>
-      </w:r>
-      <w:r>
-        <w:t xml:space="preserve">on e-tailer is less likely to require the same thing - complete accuracy could be sacrificed in favour of speed and efficiency. </w:t>
+        <w:t xml:space="preserve">However, the fashion e-tailer is likely to not require the same level of accuracy and completeness that the bank will require. The bank is likely to need an exact customer group with no exceptions - no customers should be incorrectly included or excluded. The fashion e-tailer is less likely to require the same thing - complete accuracy could be sacrificed in favour of speed and efficiency. </w:t>
       </w:r>
     </w:p>
     <w:p>
@@ -10753,10 +10350,7 @@
         <w:spacing w:after="160" w:line="259" w:lineRule="auto"/>
       </w:pPr>
       <w:r>
-        <w:t xml:space="preserve">If an analyst moved from the fashion e-tailer to the bank, while they are doing incredibly similar analysis, the execution and </w:t>
-      </w:r>
-      <w:r>
-        <w:t xml:space="preserve">quality control is likely to be very different. The fashion e-tailer might spend hours or even minutes on such a task, whereas the bank could spend months. </w:t>
+        <w:t xml:space="preserve">If an analyst moved from the fashion e-tailer to the bank, while they are doing incredibly similar analysis, the execution and quality control is likely to be very different. The fashion e-tailer might spend hours or even minutes on such a task, whereas the bank could spend months. </w:t>
       </w:r>
     </w:p>
     <w:p>
@@ -11838,14 +11432,7 @@
           <w:sz w:val="18"/>
           <w:szCs w:val="18"/>
         </w:rPr>
-        <w:t xml:space="preserve"> Decision analysi</w:t>
-      </w:r>
-      <w:r>
-        <w:rPr>
-          <w:sz w:val="18"/>
-          <w:szCs w:val="18"/>
-        </w:rPr>
-        <w:t xml:space="preserve">s is a systematic, quantitative, and visual approach to making strategic business decisions. </w:t>
+        <w:t xml:space="preserve"> Decision analysis is a systematic, quantitative, and visual approach to making strategic business decisions. </w:t>
       </w:r>
     </w:p>
     <w:p>
@@ -11886,14 +11473,7 @@
           <w:sz w:val="18"/>
           <w:szCs w:val="18"/>
         </w:rPr>
-        <w:t xml:space="preserve"> incorporates aspects of psychology, management techniques, and economics. Decision trees and influence diagra</w:t>
-      </w:r>
-      <w:r>
-        <w:rPr>
-          <w:sz w:val="18"/>
-          <w:szCs w:val="18"/>
-        </w:rPr>
-        <w:t xml:space="preserve">ms are visual representations that help in the analysis process. </w:t>
+        <w:t xml:space="preserve"> incorporates aspects of psychology, management techniques, and economics. Decision trees and influence diagrams are visual representations that help in the analysis process. </w:t>
       </w:r>
       <w:r>
         <w:rPr>

</xml_diff>